<commit_message>
threaded server working fine
</commit_message>
<xml_diff>
--- a/Task Sheet 308SE 1819.docx
+++ b/Task Sheet 308SE 1819.docx
@@ -2291,6 +2291,11 @@
       <w:r>
         <w:t xml:space="preserve"> is characterised by:</w:t>
       </w:r>
+      <w:r>
+        <w:t xml:space="preserve"> </w:t>
+      </w:r>
+      <w:bookmarkStart w:id="5" w:name="_GoBack"/>
+      <w:bookmarkEnd w:id="5"/>
     </w:p>
     <w:p>
       <w:pPr>
@@ -3144,12 +3149,7 @@
         <w:t xml:space="preserve"> with ease</w:t>
       </w:r>
       <w:r>
-        <w:t xml:space="preserve">.  You are expected to </w:t>
-      </w:r>
-      <w:bookmarkStart w:id="5" w:name="_GoBack"/>
-      <w:bookmarkEnd w:id="5"/>
-      <w:r>
-        <w:t>use one of the Java GUI frameworks for building your GUI; choose between AWT or Swing.</w:t>
+        <w:t>.  You are expected to use one of the Java GUI frameworks for building your GUI; choose between AWT or Swing.</w:t>
       </w:r>
     </w:p>
     <w:p/>
@@ -6757,7 +6757,7 @@
         <w:sz w:val="16"/>
         <w:szCs w:val="16"/>
       </w:rPr>
-      <w:t>03/03/2019 09:27</w:t>
+      <w:t>04/03/2019 11:12</w:t>
     </w:r>
     <w:r>
       <w:rPr>
@@ -9008,6 +9008,7 @@
     <w:lsdException w:name="HTML Sample" w:semiHidden="1" w:unhideWhenUsed="1"/>
     <w:lsdException w:name="HTML Typewriter" w:semiHidden="1" w:unhideWhenUsed="1"/>
     <w:lsdException w:name="HTML Variable" w:semiHidden="1" w:unhideWhenUsed="1"/>
+    <w:lsdException w:name="Normal Table" w:semiHidden="1" w:unhideWhenUsed="1"/>
     <w:lsdException w:name="annotation subject" w:semiHidden="1" w:unhideWhenUsed="1"/>
     <w:lsdException w:name="No List" w:semiHidden="1" w:unhideWhenUsed="1"/>
     <w:lsdException w:name="Outline List 1" w:semiHidden="1" w:unhideWhenUsed="1"/>
@@ -9051,8 +9052,10 @@
     <w:lsdException w:name="Table Elegant" w:semiHidden="1" w:unhideWhenUsed="1"/>
     <w:lsdException w:name="Table Professional" w:semiHidden="1" w:unhideWhenUsed="1"/>
     <w:lsdException w:name="Table Subtle 1" w:semiHidden="1" w:unhideWhenUsed="1"/>
+    <w:lsdException w:name="Table Subtle 2" w:semiHidden="1" w:unhideWhenUsed="1"/>
     <w:lsdException w:name="Table Web 1" w:semiHidden="1" w:unhideWhenUsed="1"/>
     <w:lsdException w:name="Table Web 2" w:semiHidden="1" w:unhideWhenUsed="1"/>
+    <w:lsdException w:name="Table Web 3" w:semiHidden="1" w:unhideWhenUsed="1"/>
     <w:lsdException w:name="Balloon Text" w:semiHidden="1" w:unhideWhenUsed="1"/>
     <w:lsdException w:name="Table Theme" w:semiHidden="1" w:unhideWhenUsed="1"/>
     <w:lsdException w:name="Placeholder Text" w:semiHidden="1" w:uiPriority="99"/>
@@ -10324,7 +10327,7 @@
 </file>
 
 <file path=customXml/itemProps1.xml><?xml version="1.0" encoding="utf-8"?>
-<ds:datastoreItem xmlns:ds="http://schemas.openxmlformats.org/officeDocument/2006/customXml" ds:itemID="{AE233C9D-B7BA-4C6D-8919-CA127F38678A}">
+<ds:datastoreItem xmlns:ds="http://schemas.openxmlformats.org/officeDocument/2006/customXml" ds:itemID="{92B5F540-A684-490C-9F3E-777F75391408}">
   <ds:schemaRefs>
     <ds:schemaRef ds:uri="http://schemas.openxmlformats.org/officeDocument/2006/bibliography"/>
   </ds:schemaRefs>

</xml_diff>